<commit_message>
Updated resume cover letter
</commit_message>
<xml_diff>
--- a/Aakash Dhondiyal.docx
+++ b/Aakash Dhondiyal.docx
@@ -40,6 +40,8 @@
                 <w:sz w:val="44"/>
               </w:rPr>
             </w:pPr>
+            <w:bookmarkStart w:id="0" w:name="_GoBack"/>
+            <w:bookmarkEnd w:id="0"/>
             <w:proofErr w:type="spellStart"/>
             <w:r>
               <w:rPr>
@@ -207,7 +209,7 @@
                 <w:sz w:val="20"/>
                 <w:szCs w:val="20"/>
               </w:rPr>
-              <w:t>5.5+</w:t>
+              <w:t>6</w:t>
             </w:r>
             <w:r>
               <w:rPr>
@@ -425,18 +427,8 @@
                 <w:sz w:val="20"/>
                 <w:szCs w:val="20"/>
               </w:rPr>
-              <w:t xml:space="preserve">Diverse experience &amp; expertise in AI, Machine Learning, Predictive Analytics, Business Intelligence, Research &amp; Development, Product Management,  Strategic Marketing, Innovation, Home Loans, </w:t>
-            </w:r>
-            <w:bookmarkStart w:id="0" w:name="_GoBack"/>
-            <w:r>
-              <w:rPr>
-                <w:color w:val="1F497D" w:themeColor="text2"/>
-                <w:sz w:val="20"/>
-                <w:szCs w:val="20"/>
-              </w:rPr>
-              <w:t>Risk &amp; Compliance</w:t>
-            </w:r>
-            <w:bookmarkEnd w:id="0"/>
+              <w:t>Diverse experience &amp; expertise in AI, Machine Learning, Predictive Analytics, Business Intelligence, Research &amp; Development, Product Management,  Strategic Marketing, Innovation, Home Loans, Risk &amp; Compliance</w:t>
+            </w:r>
           </w:p>
         </w:tc>
       </w:tr>

</xml_diff>